<commit_message>
Update Definition of Done (Dod) .docx
</commit_message>
<xml_diff>
--- a/Dokumenty/Definition of Done (DoD).docx
+++ b/Dokumenty/Definition of Done (DoD).docx
@@ -57,13 +57,7 @@
         <w:rPr>
           <w:lang w:val="cs-CZ"/>
         </w:rPr>
-        <w:t>Každý uživatel musí mít správně nastavená přístupová práva podle své role (autor, recenzent, redaktor, administrátor). Systém přihlašování a správy uživatelských účtů musí být plně otestován a chráněn proti neoprávněným přístupům</w:t>
-      </w:r>
-      <w:r>
-        <w:rPr>
-          <w:lang w:val="cs-CZ"/>
-        </w:rPr>
-        <w:t>.</w:t>
+        <w:t>Každý uživatel musí mít správně nastavená přístupová práva podle své role (autor, recenzent, redaktor, administrátor). Systém přihlašování a správy uživatelských účtů musí být plně otestován a chráněn proti neoprávněným přístupům.</w:t>
       </w:r>
     </w:p>
     <w:p>
@@ -205,15 +199,7 @@
           <w:bCs/>
           <w:lang w:val="cs-CZ"/>
         </w:rPr>
-        <w:t>Ukončený proces recenzního řízení</w:t>
-      </w:r>
-      <w:r>
-        <w:rPr>
-          <w:b/>
-          <w:bCs/>
-          <w:lang w:val="cs-CZ"/>
-        </w:rPr>
-        <w:t>:</w:t>
+        <w:t>Ukončený proces recenzního řízení:</w:t>
       </w:r>
     </w:p>
     <w:p>
@@ -287,13 +273,16 @@
           <w:lang w:val="cs-CZ"/>
         </w:rPr>
       </w:pPr>
+      <w:bookmarkStart w:id="0" w:name="OLE_LINK1"/>
+      <w:bookmarkStart w:id="1" w:name="OLE_LINK2"/>
+      <w:bookmarkStart w:id="2" w:name="OLE_LINK3"/>
       <w:r>
         <w:rPr>
           <w:b/>
           <w:bCs/>
           <w:lang w:val="cs-CZ"/>
         </w:rPr>
-        <w:t>Implementace uživatelských funkcí:</w:t>
+        <w:t>Zobrazení a zabezpečení článků a posudků:</w:t>
       </w:r>
     </w:p>
     <w:p>
@@ -311,9 +300,12 @@
         <w:rPr>
           <w:lang w:val="cs-CZ"/>
         </w:rPr>
-        <w:t>Každý článek musí být zobrazen pouze oprávněným uživatelům podle úrovně přihlášení. Čtenáři bez přihlášení vidí pouze veřejné články.</w:t>
+        <w:t>Každý článek a jeho verze, včetně posudků recenzentů, musí být dostupné pouze oprávněným uživatelům podle jejich přístupových práv. Články, které nejsou veřejně dostupné, uvidí pouze přihlášení uživatelé s odpovídajícím oprávněním. Systém musí zajistit, že všechny verze článků a posudků jsou bezpečně archivovány a chráněny před neoprávněným přístupem.</w:t>
       </w:r>
     </w:p>
+    <w:bookmarkEnd w:id="0"/>
+    <w:bookmarkEnd w:id="1"/>
+    <w:bookmarkEnd w:id="2"/>
     <w:p>
       <w:pPr>
         <w:pStyle w:val="ListParagraph"/>
@@ -333,7 +325,7 @@
           <w:bCs/>
           <w:lang w:val="cs-CZ"/>
         </w:rPr>
-        <w:t>Zabezpečení verzí článků a posudků:</w:t>
+        <w:t>Dokončená dokumentace pro různé role</w:t>
       </w:r>
     </w:p>
     <w:p>
@@ -351,7 +343,7 @@
         <w:rPr>
           <w:lang w:val="cs-CZ"/>
         </w:rPr>
-        <w:t>Systém musí zabezpečit, aby všechny verze článků, včetně posudků recenzentů, byly archivovány a chráněny před neoprávněným přístupem.</w:t>
+        <w:t>Pro každou roli (autor, redaktor, recenzent, administrátor) musí být vytvořena specifická dokumentace, která jasně popisuje jejich postupy a nástroje.</w:t>
       </w:r>
     </w:p>
     <w:p>
@@ -373,7 +365,7 @@
           <w:bCs/>
           <w:lang w:val="cs-CZ"/>
         </w:rPr>
-        <w:t>Dokončená dokumentace pro různé role</w:t>
+        <w:t>Kód je verzován a dokumentován:</w:t>
       </w:r>
     </w:p>
     <w:p>
@@ -391,7 +383,7 @@
         <w:rPr>
           <w:lang w:val="cs-CZ"/>
         </w:rPr>
-        <w:t>Pro každou roli (autor, redaktor, recenzent, administrátor) musí být vytvořena specifická dokumentace, která jasně popisuje jejich postupy a nástroje.</w:t>
+        <w:t>Veškerý kód musí být spravován pomocí verzovacího systému (např. Git). Každý příspěvek do repozitáře musí mít jasný popis změn (commit message) a kód musí být řádně komentován, aby byl srozumitelný pro ostatní členy týmu.</w:t>
       </w:r>
     </w:p>
     <w:p>
@@ -413,7 +405,7 @@
           <w:bCs/>
           <w:lang w:val="cs-CZ"/>
         </w:rPr>
-        <w:t>Kód je verzován a dokumentován:</w:t>
+        <w:t>Úspěšné otestování všech hlavních funkcionalit:</w:t>
       </w:r>
     </w:p>
     <w:p>
@@ -431,47 +423,14 @@
         <w:rPr>
           <w:lang w:val="cs-CZ"/>
         </w:rPr>
-        <w:t>Veškerý kód musí být spravován pomocí verzovacího systému (např. Git). Každý příspěvek do repozitáře musí mít jasný popis změn (commit message) a kód musí být řádně komentován, aby byl srozumitelný pro ostatní členy týmu.</w:t>
+        <w:t xml:space="preserve">Všechny hlavní funkcionality musí být otestovány manuálně i automaticky, pokud je to možné. Ověření musí zahrnovat testy jednotek, </w:t>
       </w:r>
-    </w:p>
-    <w:p>
-      <w:pPr>
-        <w:pStyle w:val="ListParagraph"/>
-        <w:numPr>
-          <w:ilvl w:val="0"/>
-          <w:numId w:val="4"/>
-        </w:numPr>
-        <w:rPr>
-          <w:b/>
-          <w:bCs/>
-          <w:lang w:val="cs-CZ"/>
-        </w:rPr>
-      </w:pPr>
       <w:r>
         <w:rPr>
-          <w:b/>
-          <w:bCs/>
-          <w:lang w:val="cs-CZ"/>
-        </w:rPr>
-        <w:t>Úspěšné otestování všech hlavních funkcionalit:</w:t>
-      </w:r>
-    </w:p>
-    <w:p>
-      <w:pPr>
-        <w:pStyle w:val="ListParagraph"/>
-        <w:numPr>
-          <w:ilvl w:val="1"/>
-          <w:numId w:val="4"/>
-        </w:numPr>
-        <w:rPr>
-          <w:lang w:val="cs-CZ"/>
-        </w:rPr>
-      </w:pPr>
-      <w:r>
-        <w:rPr>
-          <w:lang w:val="cs-CZ"/>
-        </w:rPr>
-        <w:t>Všechny hlavní funkcionality musí být otestovány manuálně i automaticky, pokud je to možné. Ověření musí zahrnovat testy jednotek, funkční testy, a uživatelské testy, aby bylo zajištěno, že každá část aplikace funguje správně.</w:t>
+          <w:lang w:val="cs-CZ"/>
+        </w:rPr>
+        <w:lastRenderedPageBreak/>
+        <w:t>funkční testy, a uživatelské testy, aby bylo zajištěno, že každá část aplikace funguje správně.</w:t>
       </w:r>
     </w:p>
     <w:sectPr>
@@ -1594,6 +1553,7 @@
   <w:style w:type="character" w:default="1" w:styleId="DefaultParagraphFont">
     <w:name w:val="Default Paragraph Font"/>
     <w:uiPriority w:val="1"/>
+    <w:semiHidden/>
     <w:unhideWhenUsed/>
   </w:style>
   <w:style w:type="table" w:default="1" w:styleId="TableNormal">

</xml_diff>